<commit_message>
Izmjena dokumentacije - dijagrami
</commit_message>
<xml_diff>
--- a/Dokumentacija/Autosalon - projektna dokumentacija.docx
+++ b/Dokumentacija/Autosalon - projektna dokumentacija.docx
@@ -9911,6 +9911,323 @@
         <w:pStyle w:val="Naslov1"/>
       </w:pPr>
       <w:r>
+        <w:t xml:space="preserve"> Use – </w:t>
+      </w:r>
+      <w:proofErr w:type="spellStart"/>
+      <w:r>
+        <w:t>case</w:t>
+      </w:r>
+      <w:proofErr w:type="spellEnd"/>
+      <w:r>
+        <w:t xml:space="preserve"> dijagram</w:t>
+      </w:r>
+    </w:p>
+    <w:p>
+      <w:pPr>
+        <w:jc w:val="center"/>
+      </w:pPr>
+      <w:r>
+        <w:rPr>
+          <w:noProof/>
+        </w:rPr>
+        <w:drawing>
+          <wp:inline distT="0" distB="0" distL="0" distR="0" wp14:anchorId="1F427D4D" wp14:editId="5F14AD1A">
+            <wp:extent cx="5943600" cy="3387090"/>
+            <wp:effectExtent l="0" t="0" r="0" b="3810"/>
+            <wp:docPr id="3" name="Slika 3"/>
+            <wp:cNvGraphicFramePr>
+              <a:graphicFrameLocks xmlns:a="http://schemas.openxmlformats.org/drawingml/2006/main" noChangeAspect="1"/>
+            </wp:cNvGraphicFramePr>
+            <a:graphic xmlns:a="http://schemas.openxmlformats.org/drawingml/2006/main">
+              <a:graphicData uri="http://schemas.openxmlformats.org/drawingml/2006/picture">
+                <pic:pic xmlns:pic="http://schemas.openxmlformats.org/drawingml/2006/picture">
+                  <pic:nvPicPr>
+                    <pic:cNvPr id="3" name="Slika 3"/>
+                    <pic:cNvPicPr/>
+                  </pic:nvPicPr>
+                  <pic:blipFill>
+                    <a:blip r:embed="rId6">
+                      <a:extLst>
+                        <a:ext uri="{28A0092B-C50C-407E-A947-70E740481C1C}">
+                          <a14:useLocalDpi xmlns:a14="http://schemas.microsoft.com/office/drawing/2010/main" val="0"/>
+                        </a:ext>
+                      </a:extLst>
+                    </a:blip>
+                    <a:stretch>
+                      <a:fillRect/>
+                    </a:stretch>
+                  </pic:blipFill>
+                  <pic:spPr>
+                    <a:xfrm>
+                      <a:off x="0" y="0"/>
+                      <a:ext cx="5943600" cy="3387090"/>
+                    </a:xfrm>
+                    <a:prstGeom prst="rect">
+                      <a:avLst/>
+                    </a:prstGeom>
+                  </pic:spPr>
+                </pic:pic>
+              </a:graphicData>
+            </a:graphic>
+          </wp:inline>
+        </w:drawing>
+      </w:r>
+    </w:p>
+    <w:p>
+      <w:pPr>
+        <w:jc w:val="center"/>
+      </w:pPr>
+    </w:p>
+    <w:p>
+      <w:pPr>
+        <w:jc w:val="center"/>
+      </w:pPr>
+    </w:p>
+    <w:p>
+      <w:pPr>
+        <w:jc w:val="center"/>
+      </w:pPr>
+    </w:p>
+    <w:p>
+      <w:pPr>
+        <w:jc w:val="center"/>
+      </w:pPr>
+    </w:p>
+    <w:p>
+      <w:pPr>
+        <w:jc w:val="center"/>
+      </w:pPr>
+    </w:p>
+    <w:p>
+      <w:pPr>
+        <w:jc w:val="center"/>
+      </w:pPr>
+    </w:p>
+    <w:p>
+      <w:pPr>
+        <w:jc w:val="center"/>
+      </w:pPr>
+    </w:p>
+    <w:p>
+      <w:pPr>
+        <w:jc w:val="center"/>
+      </w:pPr>
+    </w:p>
+    <w:p>
+      <w:pPr>
+        <w:jc w:val="center"/>
+      </w:pPr>
+    </w:p>
+    <w:p>
+      <w:pPr>
+        <w:jc w:val="center"/>
+      </w:pPr>
+    </w:p>
+    <w:p>
+      <w:pPr>
+        <w:jc w:val="center"/>
+      </w:pPr>
+    </w:p>
+    <w:p>
+      <w:pPr>
+        <w:jc w:val="center"/>
+      </w:pPr>
+    </w:p>
+    <w:p>
+      <w:pPr>
+        <w:jc w:val="center"/>
+      </w:pPr>
+    </w:p>
+    <w:p>
+      <w:pPr>
+        <w:jc w:val="center"/>
+      </w:pPr>
+    </w:p>
+    <w:p>
+      <w:pPr>
+        <w:pStyle w:val="Naslov1"/>
+      </w:pPr>
+      <w:r>
+        <w:lastRenderedPageBreak/>
+        <w:t>Dijagrami aktivnosti</w:t>
+      </w:r>
+    </w:p>
+    <w:p/>
+    <w:p>
+      <w:r>
+        <w:t>Na slici ispod prikazani su dijagrami aktivnosti za unos ugovora, unos upita i unos novog vozila koje izvršava zaposlenik u autosalonu.</w:t>
+      </w:r>
+    </w:p>
+    <w:p>
+      <w:pPr>
+        <w:jc w:val="center"/>
+      </w:pPr>
+      <w:r>
+        <w:rPr>
+          <w:noProof/>
+        </w:rPr>
+        <w:drawing>
+          <wp:inline distT="0" distB="0" distL="0" distR="0" wp14:anchorId="0732AE9D" wp14:editId="5A88882B">
+            <wp:extent cx="1419225" cy="3152775"/>
+            <wp:effectExtent l="0" t="0" r="9525" b="9525"/>
+            <wp:docPr id="4" name="Slika 4"/>
+            <wp:cNvGraphicFramePr>
+              <a:graphicFrameLocks xmlns:a="http://schemas.openxmlformats.org/drawingml/2006/main" noChangeAspect="1"/>
+            </wp:cNvGraphicFramePr>
+            <a:graphic xmlns:a="http://schemas.openxmlformats.org/drawingml/2006/main">
+              <a:graphicData uri="http://schemas.openxmlformats.org/drawingml/2006/picture">
+                <pic:pic xmlns:pic="http://schemas.openxmlformats.org/drawingml/2006/picture">
+                  <pic:nvPicPr>
+                    <pic:cNvPr id="4" name="Slika 4"/>
+                    <pic:cNvPicPr/>
+                  </pic:nvPicPr>
+                  <pic:blipFill>
+                    <a:blip r:embed="rId7">
+                      <a:extLst>
+                        <a:ext uri="{28A0092B-C50C-407E-A947-70E740481C1C}">
+                          <a14:useLocalDpi xmlns:a14="http://schemas.microsoft.com/office/drawing/2010/main" val="0"/>
+                        </a:ext>
+                      </a:extLst>
+                    </a:blip>
+                    <a:stretch>
+                      <a:fillRect/>
+                    </a:stretch>
+                  </pic:blipFill>
+                  <pic:spPr>
+                    <a:xfrm>
+                      <a:off x="0" y="0"/>
+                      <a:ext cx="1419225" cy="3152775"/>
+                    </a:xfrm>
+                    <a:prstGeom prst="rect">
+                      <a:avLst/>
+                    </a:prstGeom>
+                  </pic:spPr>
+                </pic:pic>
+              </a:graphicData>
+            </a:graphic>
+          </wp:inline>
+        </w:drawing>
+      </w:r>
+      <w:r>
+        <w:tab/>
+      </w:r>
+      <w:r>
+        <w:tab/>
+      </w:r>
+      <w:r>
+        <w:rPr>
+          <w:noProof/>
+        </w:rPr>
+        <w:drawing>
+          <wp:inline distT="0" distB="0" distL="0" distR="0" wp14:anchorId="2EED9032" wp14:editId="42DCC73E">
+            <wp:extent cx="1419225" cy="3152775"/>
+            <wp:effectExtent l="0" t="0" r="9525" b="9525"/>
+            <wp:docPr id="5" name="Slika 5"/>
+            <wp:cNvGraphicFramePr>
+              <a:graphicFrameLocks xmlns:a="http://schemas.openxmlformats.org/drawingml/2006/main" noChangeAspect="1"/>
+            </wp:cNvGraphicFramePr>
+            <a:graphic xmlns:a="http://schemas.openxmlformats.org/drawingml/2006/main">
+              <a:graphicData uri="http://schemas.openxmlformats.org/drawingml/2006/picture">
+                <pic:pic xmlns:pic="http://schemas.openxmlformats.org/drawingml/2006/picture">
+                  <pic:nvPicPr>
+                    <pic:cNvPr id="5" name="Slika 5"/>
+                    <pic:cNvPicPr/>
+                  </pic:nvPicPr>
+                  <pic:blipFill>
+                    <a:blip r:embed="rId8">
+                      <a:extLst>
+                        <a:ext uri="{28A0092B-C50C-407E-A947-70E740481C1C}">
+                          <a14:useLocalDpi xmlns:a14="http://schemas.microsoft.com/office/drawing/2010/main" val="0"/>
+                        </a:ext>
+                      </a:extLst>
+                    </a:blip>
+                    <a:stretch>
+                      <a:fillRect/>
+                    </a:stretch>
+                  </pic:blipFill>
+                  <pic:spPr>
+                    <a:xfrm>
+                      <a:off x="0" y="0"/>
+                      <a:ext cx="1419225" cy="3152775"/>
+                    </a:xfrm>
+                    <a:prstGeom prst="rect">
+                      <a:avLst/>
+                    </a:prstGeom>
+                  </pic:spPr>
+                </pic:pic>
+              </a:graphicData>
+            </a:graphic>
+          </wp:inline>
+        </w:drawing>
+      </w:r>
+      <w:r>
+        <w:tab/>
+      </w:r>
+      <w:r>
+        <w:tab/>
+      </w:r>
+      <w:r>
+        <w:rPr>
+          <w:noProof/>
+        </w:rPr>
+        <w:drawing>
+          <wp:inline distT="0" distB="0" distL="0" distR="0" wp14:anchorId="387D88DD" wp14:editId="2AD46566">
+            <wp:extent cx="1323975" cy="3152775"/>
+            <wp:effectExtent l="0" t="0" r="9525" b="9525"/>
+            <wp:docPr id="6" name="Slika 6"/>
+            <wp:cNvGraphicFramePr>
+              <a:graphicFrameLocks xmlns:a="http://schemas.openxmlformats.org/drawingml/2006/main" noChangeAspect="1"/>
+            </wp:cNvGraphicFramePr>
+            <a:graphic xmlns:a="http://schemas.openxmlformats.org/drawingml/2006/main">
+              <a:graphicData uri="http://schemas.openxmlformats.org/drawingml/2006/picture">
+                <pic:pic xmlns:pic="http://schemas.openxmlformats.org/drawingml/2006/picture">
+                  <pic:nvPicPr>
+                    <pic:cNvPr id="6" name="Slika 6"/>
+                    <pic:cNvPicPr/>
+                  </pic:nvPicPr>
+                  <pic:blipFill>
+                    <a:blip r:embed="rId9">
+                      <a:extLst>
+                        <a:ext uri="{28A0092B-C50C-407E-A947-70E740481C1C}">
+                          <a14:useLocalDpi xmlns:a14="http://schemas.microsoft.com/office/drawing/2010/main" val="0"/>
+                        </a:ext>
+                      </a:extLst>
+                    </a:blip>
+                    <a:stretch>
+                      <a:fillRect/>
+                    </a:stretch>
+                  </pic:blipFill>
+                  <pic:spPr>
+                    <a:xfrm>
+                      <a:off x="0" y="0"/>
+                      <a:ext cx="1323975" cy="3152775"/>
+                    </a:xfrm>
+                    <a:prstGeom prst="rect">
+                      <a:avLst/>
+                    </a:prstGeom>
+                  </pic:spPr>
+                </pic:pic>
+              </a:graphicData>
+            </a:graphic>
+          </wp:inline>
+        </w:drawing>
+      </w:r>
+    </w:p>
+    <w:p>
+      <w:pPr>
+        <w:jc w:val="center"/>
+      </w:pPr>
+    </w:p>
+    <w:p>
+      <w:pPr>
+        <w:jc w:val="center"/>
+      </w:pPr>
+    </w:p>
+    <w:p>
+      <w:pPr>
+        <w:pStyle w:val="Naslov1"/>
+      </w:pPr>
+      <w:r>
         <w:t xml:space="preserve"> </w:t>
       </w:r>
       <w:bookmarkStart w:id="9" w:name="_Toc70424689"/>
@@ -9919,12 +10236,64 @@
       </w:r>
       <w:bookmarkEnd w:id="9"/>
     </w:p>
+    <w:p>
+      <w:pPr>
+        <w:jc w:val="center"/>
+      </w:pPr>
+      <w:r>
+        <w:rPr>
+          <w:noProof/>
+        </w:rPr>
+        <w:drawing>
+          <wp:inline distT="0" distB="0" distL="0" distR="0" wp14:anchorId="6ED65DCF" wp14:editId="4AEBA428">
+            <wp:extent cx="5438775" cy="2781300"/>
+            <wp:effectExtent l="0" t="0" r="9525" b="0"/>
+            <wp:docPr id="2" name="Slika 2"/>
+            <wp:cNvGraphicFramePr>
+              <a:graphicFrameLocks xmlns:a="http://schemas.openxmlformats.org/drawingml/2006/main" noChangeAspect="1"/>
+            </wp:cNvGraphicFramePr>
+            <a:graphic xmlns:a="http://schemas.openxmlformats.org/drawingml/2006/main">
+              <a:graphicData uri="http://schemas.openxmlformats.org/drawingml/2006/picture">
+                <pic:pic xmlns:pic="http://schemas.openxmlformats.org/drawingml/2006/picture">
+                  <pic:nvPicPr>
+                    <pic:cNvPr id="2" name="Slika 2"/>
+                    <pic:cNvPicPr/>
+                  </pic:nvPicPr>
+                  <pic:blipFill>
+                    <a:blip r:embed="rId10">
+                      <a:extLst>
+                        <a:ext uri="{28A0092B-C50C-407E-A947-70E740481C1C}">
+                          <a14:useLocalDpi xmlns:a14="http://schemas.microsoft.com/office/drawing/2010/main" val="0"/>
+                        </a:ext>
+                      </a:extLst>
+                    </a:blip>
+                    <a:stretch>
+                      <a:fillRect/>
+                    </a:stretch>
+                  </pic:blipFill>
+                  <pic:spPr>
+                    <a:xfrm>
+                      <a:off x="0" y="0"/>
+                      <a:ext cx="5438775" cy="2781300"/>
+                    </a:xfrm>
+                    <a:prstGeom prst="rect">
+                      <a:avLst/>
+                    </a:prstGeom>
+                  </pic:spPr>
+                </pic:pic>
+              </a:graphicData>
+            </a:graphic>
+          </wp:inline>
+        </w:drawing>
+      </w:r>
+    </w:p>
     <w:p/>
     <w:p>
       <w:pPr>
         <w:pStyle w:val="Naslov1"/>
       </w:pPr>
       <w:r>
+        <w:lastRenderedPageBreak/>
         <w:t xml:space="preserve"> </w:t>
       </w:r>
       <w:bookmarkStart w:id="10" w:name="_Toc70424690"/>
@@ -9954,7 +10323,7 @@
                     <pic:cNvPicPr/>
                   </pic:nvPicPr>
                   <pic:blipFill>
-                    <a:blip r:embed="rId6">
+                    <a:blip r:embed="rId11">
                       <a:extLst>
                         <a:ext uri="{28A0092B-C50C-407E-A947-70E740481C1C}">
                           <a14:useLocalDpi xmlns:a14="http://schemas.microsoft.com/office/drawing/2010/main" val="0"/>
@@ -9981,6 +10350,7 @@
         </w:drawing>
       </w:r>
     </w:p>
+    <w:p/>
     <w:p>
       <w:pPr>
         <w:pStyle w:val="Naslov1"/>

</xml_diff>

<commit_message>
Frontend i backend - pocetna verzija
</commit_message>
<xml_diff>
--- a/Dokumentacija/Autosalon - projektna dokumentacija.docx
+++ b/Dokumentacija/Autosalon - projektna dokumentacija.docx
@@ -9796,7 +9796,6 @@
       </w:pPr>
       <w:bookmarkStart w:id="2" w:name="_Toc70424680"/>
       <w:r>
-        <w:lastRenderedPageBreak/>
         <w:t>Analiza sustava</w:t>
       </w:r>
       <w:bookmarkEnd w:id="2"/>
@@ -9817,6 +9816,31 @@
         <w:t>Analiza zahtjeva i korištenje sustava</w:t>
       </w:r>
       <w:bookmarkEnd w:id="3"/>
+    </w:p>
+    <w:p>
+      <w:pPr>
+        <w:widowControl/>
+        <w:suppressAutoHyphens w:val="0"/>
+        <w:spacing w:after="200" w:line="276" w:lineRule="auto"/>
+        <w:rPr>
+          <w:rFonts w:eastAsiaTheme="majorEastAsia" w:cstheme="majorBidi"/>
+          <w:sz w:val="28"/>
+          <w:szCs w:val="32"/>
+        </w:rPr>
+      </w:pPr>
+      <w:r>
+        <w:br w:type="page"/>
+      </w:r>
+    </w:p>
+    <w:p>
+      <w:pPr>
+        <w:pStyle w:val="Naslov1"/>
+        <w:numPr>
+          <w:ilvl w:val="0"/>
+          <w:numId w:val="0"/>
+        </w:numPr>
+        <w:ind w:left="792"/>
+      </w:pPr>
     </w:p>
     <w:p>
       <w:pPr>
@@ -9879,6 +9903,280 @@
       </w:r>
       <w:bookmarkEnd w:id="6"/>
     </w:p>
+    <w:p/>
+    <w:p>
+      <w:r>
+        <w:t xml:space="preserve">Potrebno je preuzeti i instalirati Vue sa službene stranice </w:t>
+      </w:r>
+      <w:hyperlink r:id="rId6" w:history="1">
+        <w:r>
+          <w:rPr>
+            <w:rStyle w:val="Hiperveza"/>
+          </w:rPr>
+          <w:t>https://vuejs.org/</w:t>
+        </w:r>
+      </w:hyperlink>
+      <w:r>
+        <w:t xml:space="preserve">. Vue je korišten kao </w:t>
+      </w:r>
+      <w:proofErr w:type="spellStart"/>
+      <w:r>
+        <w:t>frontend</w:t>
+      </w:r>
+      <w:proofErr w:type="spellEnd"/>
+      <w:r>
+        <w:t xml:space="preserve"> u izradi aplikacije. </w:t>
+      </w:r>
+    </w:p>
+    <w:p/>
+    <w:p>
+      <w:pPr>
+        <w:spacing w:line="360" w:lineRule="auto"/>
+        <w:ind w:firstLine="360"/>
+        <w:jc w:val="both"/>
+        <w:rPr>
+          <w:rFonts w:cs="Times New Roman"/>
+        </w:rPr>
+      </w:pPr>
+      <w:r>
+        <w:rPr>
+          <w:rFonts w:cs="Times New Roman"/>
+        </w:rPr>
+        <w:t xml:space="preserve">Vue.js je progresivni framework za JavaScript koji se koristi za izgradnju web sučelja i aplikacija na jednoj stranici. Osim za razvoj web sučelja, također se koristi i za razvoj stolnih i mobilnih aplikacija sa Electron frameworkom. Za razliku od ostalih monolitnih okvira, osnovna knjižnica usredotočena je samo na </w:t>
+      </w:r>
+      <w:proofErr w:type="spellStart"/>
+      <w:r>
+        <w:rPr>
+          <w:rFonts w:cs="Times New Roman"/>
+        </w:rPr>
+        <w:t>view</w:t>
+      </w:r>
+      <w:proofErr w:type="spellEnd"/>
+      <w:r>
+        <w:rPr>
+          <w:rFonts w:cs="Times New Roman"/>
+        </w:rPr>
+        <w:t xml:space="preserve"> i lako ju je prilagoditi te integrirati s drugim knjižnicama ili već postojećim projektima. Vue je sposoban pokretati sofisticirane aplikacije s jednom stranicom kada se koristi u kombinaciji s modernim alatima i knjižnicama za podršku.</w:t>
+      </w:r>
+    </w:p>
+    <w:p>
+      <w:pPr>
+        <w:spacing w:line="360" w:lineRule="auto"/>
+        <w:ind w:firstLine="360"/>
+        <w:jc w:val="both"/>
+        <w:rPr>
+          <w:rFonts w:cs="Times New Roman"/>
+        </w:rPr>
+      </w:pPr>
+      <w:r>
+        <w:rPr>
+          <w:rFonts w:cs="Times New Roman"/>
+        </w:rPr>
+        <w:t>Vue koristi sintaksu predloška temeljenu na HTML-u koja omogućuje povezivanje prikazanog DOM-a. Svi predlošci Vue su HTML koji se mogu raščlaniti pomoću preglednika koji odgovaraju specifikacijama i HTML raščlanjivačima.</w:t>
+      </w:r>
+    </w:p>
+    <w:p>
+      <w:pPr>
+        <w:spacing w:line="360" w:lineRule="auto"/>
+        <w:ind w:firstLine="360"/>
+        <w:jc w:val="both"/>
+        <w:rPr>
+          <w:rFonts w:cs="Times New Roman"/>
+        </w:rPr>
+      </w:pPr>
+      <w:r>
+        <w:rPr>
+          <w:rFonts w:cs="Times New Roman"/>
+        </w:rPr>
+        <w:t>Korisnici Vue-a mogu koristiti sintaksu predloška ili odabrati izravno pisanje funkcija generiranja pomoću JSX (JavaScript XML). Funkcije prikaza omogućuju izgradnju aplikacije iz softverskih komponenata.</w:t>
+      </w:r>
+    </w:p>
+    <w:p>
+      <w:pPr>
+        <w:spacing w:line="360" w:lineRule="auto"/>
+        <w:ind w:firstLine="360"/>
+        <w:jc w:val="both"/>
+        <w:rPr>
+          <w:rFonts w:cs="Times New Roman"/>
+        </w:rPr>
+      </w:pPr>
+      <w:r>
+        <w:rPr>
+          <w:rFonts w:cs="Times New Roman"/>
+        </w:rPr>
+        <w:t>Vue sadrži sustav reaktivnosti koji koristi obične JavaScript objekte i optimizirano ponovno prikazivanje. Svaka komponenta prati svoje reaktivne ovisnosti tijekom prikazivanja, tako da sustav precizno zna kada se ponovno prikazuje i koje komponente ponovno prikazuje.</w:t>
+      </w:r>
+    </w:p>
+    <w:p>
+      <w:pPr>
+        <w:spacing w:line="360" w:lineRule="auto"/>
+        <w:ind w:firstLine="360"/>
+        <w:jc w:val="both"/>
+        <w:rPr>
+          <w:rFonts w:cs="Times New Roman"/>
+        </w:rPr>
+      </w:pPr>
+      <w:r>
+        <w:rPr>
+          <w:rFonts w:cs="Times New Roman"/>
+        </w:rPr>
+        <w:t>Vue nudi razne načine za primjenu efekata prijelaza kada se stavke umetnu, ažuriraju ili uklone iz DOM-a. Uključuje automatsku primjenu klasa CSS prijelaza i animacija, integriranje CSS biblioteka animacija, korištenje JavaScripta za izravnu manipulaciju DOM-om tijekom prijelaza te integraciju biblioteka JavaScript animacija treće strane (poput velocity.js)</w:t>
+      </w:r>
+    </w:p>
+    <w:p/>
+    <w:p/>
+    <w:p>
+      <w:pPr>
+        <w:jc w:val="center"/>
+      </w:pPr>
+      <w:r>
+        <w:rPr>
+          <w:noProof/>
+        </w:rPr>
+        <w:drawing>
+          <wp:inline distT="0" distB="0" distL="0" distR="0" wp14:anchorId="109B0136" wp14:editId="569F00E7">
+            <wp:extent cx="1363134" cy="1363134"/>
+            <wp:effectExtent l="0" t="0" r="8890" b="8890"/>
+            <wp:docPr id="9" name="Slika 9"/>
+            <wp:cNvGraphicFramePr>
+              <a:graphicFrameLocks xmlns:a="http://schemas.openxmlformats.org/drawingml/2006/main" noChangeAspect="1"/>
+            </wp:cNvGraphicFramePr>
+            <a:graphic xmlns:a="http://schemas.openxmlformats.org/drawingml/2006/main">
+              <a:graphicData uri="http://schemas.openxmlformats.org/drawingml/2006/picture">
+                <pic:pic xmlns:pic="http://schemas.openxmlformats.org/drawingml/2006/picture">
+                  <pic:nvPicPr>
+                    <pic:cNvPr id="1" name=""/>
+                    <pic:cNvPicPr/>
+                  </pic:nvPicPr>
+                  <pic:blipFill rotWithShape="1">
+                    <a:blip r:embed="rId7"/>
+                    <a:srcRect l="22367" t="9021" r="8396" b="3919"/>
+                    <a:stretch/>
+                  </pic:blipFill>
+                  <pic:spPr bwMode="auto">
+                    <a:xfrm>
+                      <a:off x="0" y="0"/>
+                      <a:ext cx="1371180" cy="1371180"/>
+                    </a:xfrm>
+                    <a:prstGeom prst="rect">
+                      <a:avLst/>
+                    </a:prstGeom>
+                    <a:ln>
+                      <a:noFill/>
+                    </a:ln>
+                    <a:extLst>
+                      <a:ext uri="{53640926-AAD7-44D8-BBD7-CCE9431645EC}">
+                        <a14:shadowObscured xmlns:a14="http://schemas.microsoft.com/office/drawing/2010/main"/>
+                      </a:ext>
+                    </a:extLst>
+                  </pic:spPr>
+                </pic:pic>
+              </a:graphicData>
+            </a:graphic>
+          </wp:inline>
+        </w:drawing>
+      </w:r>
+    </w:p>
+    <w:p>
+      <w:pPr>
+        <w:jc w:val="center"/>
+      </w:pPr>
+    </w:p>
+    <w:p/>
+    <w:p/>
+    <w:p>
+      <w:r>
+        <w:t xml:space="preserve">Dalje, potrebno je preuzeti Node.js sa stranice </w:t>
+      </w:r>
+      <w:hyperlink r:id="rId8" w:history="1">
+        <w:r>
+          <w:rPr>
+            <w:rStyle w:val="Hiperveza"/>
+          </w:rPr>
+          <w:t>https://nodejs.org/en/</w:t>
+        </w:r>
+      </w:hyperlink>
+      <w:r>
+        <w:t xml:space="preserve">, koji je služio kao </w:t>
+      </w:r>
+      <w:proofErr w:type="spellStart"/>
+      <w:r>
+        <w:t>backend</w:t>
+      </w:r>
+      <w:proofErr w:type="spellEnd"/>
+      <w:r>
+        <w:t xml:space="preserve"> ove aplikacije. Express je korišten kao framework za Node.js.</w:t>
+      </w:r>
+    </w:p>
+    <w:p/>
+    <w:p>
+      <w:pPr>
+        <w:jc w:val="center"/>
+      </w:pPr>
+      <w:r>
+        <w:rPr>
+          <w:noProof/>
+        </w:rPr>
+        <w:drawing>
+          <wp:inline distT="0" distB="0" distL="0" distR="0" wp14:anchorId="3F9E58FD" wp14:editId="38C8A74B">
+            <wp:extent cx="2219325" cy="1009650"/>
+            <wp:effectExtent l="0" t="0" r="9525" b="0"/>
+            <wp:docPr id="10" name="Slika 10"/>
+            <wp:cNvGraphicFramePr>
+              <a:graphicFrameLocks xmlns:a="http://schemas.openxmlformats.org/drawingml/2006/main" noChangeAspect="1"/>
+            </wp:cNvGraphicFramePr>
+            <a:graphic xmlns:a="http://schemas.openxmlformats.org/drawingml/2006/main">
+              <a:graphicData uri="http://schemas.openxmlformats.org/drawingml/2006/picture">
+                <pic:pic xmlns:pic="http://schemas.openxmlformats.org/drawingml/2006/picture">
+                  <pic:nvPicPr>
+                    <pic:cNvPr id="1" name=""/>
+                    <pic:cNvPicPr/>
+                  </pic:nvPicPr>
+                  <pic:blipFill>
+                    <a:blip r:embed="rId9"/>
+                    <a:stretch>
+                      <a:fillRect/>
+                    </a:stretch>
+                  </pic:blipFill>
+                  <pic:spPr>
+                    <a:xfrm>
+                      <a:off x="0" y="0"/>
+                      <a:ext cx="2219325" cy="1009650"/>
+                    </a:xfrm>
+                    <a:prstGeom prst="rect">
+                      <a:avLst/>
+                    </a:prstGeom>
+                  </pic:spPr>
+                </pic:pic>
+              </a:graphicData>
+            </a:graphic>
+          </wp:inline>
+        </w:drawing>
+      </w:r>
+    </w:p>
+    <w:p>
+      <w:pPr>
+        <w:jc w:val="center"/>
+      </w:pPr>
+    </w:p>
+    <w:p/>
+    <w:p>
+      <w:proofErr w:type="spellStart"/>
+      <w:r>
+        <w:t>MySQL</w:t>
+      </w:r>
+      <w:proofErr w:type="spellEnd"/>
+      <w:r>
+        <w:t xml:space="preserve"> je baza podataka koja je korištena u ovom projektu, </w:t>
+      </w:r>
+    </w:p>
+    <w:p/>
+    <w:p>
+      <w:r>
+        <w:t xml:space="preserve"> </w:t>
+      </w:r>
+    </w:p>
+    <w:p/>
     <w:p>
       <w:pPr>
         <w:pStyle w:val="Naslov1"/>
@@ -9946,7 +10244,7 @@
                     <pic:cNvPicPr/>
                   </pic:nvPicPr>
                   <pic:blipFill>
-                    <a:blip r:embed="rId6">
+                    <a:blip r:embed="rId10">
                       <a:extLst>
                         <a:ext uri="{28A0092B-C50C-407E-A947-70E740481C1C}">
                           <a14:useLocalDpi xmlns:a14="http://schemas.microsoft.com/office/drawing/2010/main" val="0"/>
@@ -10030,6 +10328,16 @@
     </w:p>
     <w:p>
       <w:pPr>
+        <w:widowControl/>
+        <w:suppressAutoHyphens w:val="0"/>
+        <w:spacing w:after="200" w:line="276" w:lineRule="auto"/>
+      </w:pPr>
+      <w:r>
+        <w:br w:type="page"/>
+      </w:r>
+    </w:p>
+    <w:p>
+      <w:pPr>
         <w:jc w:val="center"/>
       </w:pPr>
     </w:p>
@@ -10048,16 +10356,17 @@
         <w:pStyle w:val="Naslov1"/>
       </w:pPr>
       <w:r>
-        <w:lastRenderedPageBreak/>
         <w:t>Dijagrami aktivnosti</w:t>
       </w:r>
     </w:p>
     <w:p/>
+    <w:p/>
     <w:p>
       <w:r>
         <w:t>Na slici ispod prikazani su dijagrami aktivnosti za unos ugovora, unos upita i unos novog vozila koje izvršava zaposlenik u autosalonu.</w:t>
       </w:r>
     </w:p>
+    <w:p/>
     <w:p>
       <w:pPr>
         <w:jc w:val="center"/>
@@ -10082,7 +10391,7 @@
                     <pic:cNvPicPr/>
                   </pic:nvPicPr>
                   <pic:blipFill>
-                    <a:blip r:embed="rId7">
+                    <a:blip r:embed="rId11">
                       <a:extLst>
                         <a:ext uri="{28A0092B-C50C-407E-A947-70E740481C1C}">
                           <a14:useLocalDpi xmlns:a14="http://schemas.microsoft.com/office/drawing/2010/main" val="0"/>
@@ -10134,7 +10443,7 @@
                     <pic:cNvPicPr/>
                   </pic:nvPicPr>
                   <pic:blipFill>
-                    <a:blip r:embed="rId8">
+                    <a:blip r:embed="rId12">
                       <a:extLst>
                         <a:ext uri="{28A0092B-C50C-407E-A947-70E740481C1C}">
                           <a14:useLocalDpi xmlns:a14="http://schemas.microsoft.com/office/drawing/2010/main" val="0"/>
@@ -10186,7 +10495,7 @@
                     <pic:cNvPicPr/>
                   </pic:nvPicPr>
                   <pic:blipFill>
-                    <a:blip r:embed="rId9">
+                    <a:blip r:embed="rId13">
                       <a:extLst>
                         <a:ext uri="{28A0092B-C50C-407E-A947-70E740481C1C}">
                           <a14:useLocalDpi xmlns:a14="http://schemas.microsoft.com/office/drawing/2010/main" val="0"/>
@@ -10228,6 +10537,7 @@
         <w:pStyle w:val="Naslov1"/>
       </w:pPr>
       <w:r>
+        <w:lastRenderedPageBreak/>
         <w:t xml:space="preserve"> </w:t>
       </w:r>
       <w:bookmarkStart w:id="9" w:name="_Toc70424689"/>
@@ -10260,7 +10570,7 @@
                     <pic:cNvPicPr/>
                   </pic:nvPicPr>
                   <pic:blipFill>
-                    <a:blip r:embed="rId10">
+                    <a:blip r:embed="rId14">
                       <a:extLst>
                         <a:ext uri="{28A0092B-C50C-407E-A947-70E740481C1C}">
                           <a14:useLocalDpi xmlns:a14="http://schemas.microsoft.com/office/drawing/2010/main" val="0"/>
@@ -10287,13 +10597,22 @@
         </w:drawing>
       </w:r>
     </w:p>
+    <w:p>
+      <w:pPr>
+        <w:widowControl/>
+        <w:suppressAutoHyphens w:val="0"/>
+        <w:spacing w:after="200" w:line="276" w:lineRule="auto"/>
+      </w:pPr>
+      <w:r>
+        <w:br w:type="page"/>
+      </w:r>
+    </w:p>
     <w:p/>
     <w:p>
       <w:pPr>
         <w:pStyle w:val="Naslov1"/>
       </w:pPr>
       <w:r>
-        <w:lastRenderedPageBreak/>
         <w:t xml:space="preserve"> </w:t>
       </w:r>
       <w:bookmarkStart w:id="10" w:name="_Toc70424690"/>
@@ -10323,7 +10642,7 @@
                     <pic:cNvPicPr/>
                   </pic:nvPicPr>
                   <pic:blipFill>
-                    <a:blip r:embed="rId11">
+                    <a:blip r:embed="rId15">
                       <a:extLst>
                         <a:ext uri="{28A0092B-C50C-407E-A947-70E740481C1C}">
                           <a14:useLocalDpi xmlns:a14="http://schemas.microsoft.com/office/drawing/2010/main" val="0"/>
@@ -10350,6 +10669,16 @@
         </w:drawing>
       </w:r>
     </w:p>
+    <w:p>
+      <w:pPr>
+        <w:widowControl/>
+        <w:suppressAutoHyphens w:val="0"/>
+        <w:spacing w:after="200" w:line="276" w:lineRule="auto"/>
+      </w:pPr>
+      <w:r>
+        <w:br w:type="page"/>
+      </w:r>
+    </w:p>
     <w:p/>
     <w:p>
       <w:pPr>
@@ -10361,7 +10690,6 @@
       </w:pPr>
       <w:bookmarkStart w:id="11" w:name="_Toc70424691"/>
       <w:r>
-        <w:lastRenderedPageBreak/>
         <w:t>Implementacija sustava</w:t>
       </w:r>
       <w:bookmarkEnd w:id="11"/>
@@ -10383,9 +10711,6 @@
       <w:pPr>
         <w:pStyle w:val="Naslov1"/>
       </w:pPr>
-      <w:r>
-        <w:t xml:space="preserve"> </w:t>
-      </w:r>
       <w:bookmarkStart w:id="13" w:name="_Toc70424693"/>
       <w:r>
         <w:t>Verzije aplikacije</w:t>
@@ -12080,6 +12405,18 @@
       <w:bCs/>
     </w:rPr>
   </w:style>
+  <w:style w:type="character" w:styleId="Nerijeenospominjanje">
+    <w:name w:val="Unresolved Mention"/>
+    <w:basedOn w:val="Zadanifontodlomka"/>
+    <w:uiPriority w:val="99"/>
+    <w:semiHidden/>
+    <w:unhideWhenUsed/>
+    <w:rsid w:val="0004464B"/>
+    <w:rPr>
+      <w:color w:val="605E5C"/>
+      <w:shd w:val="clear" w:color="auto" w:fill="E1DFDD"/>
+    </w:rPr>
+  </w:style>
 </w:styles>
 </file>
 

</xml_diff>

<commit_message>
unos, odabir klijenata i vozila
</commit_message>
<xml_diff>
--- a/Dokumentacija/Autosalon - projektna dokumentacija.docx
+++ b/Dokumentacija/Autosalon - projektna dokumentacija.docx
@@ -10273,13 +10273,215 @@
     </w:p>
     <w:p>
       <w:pPr>
-        <w:jc w:val="center"/>
-      </w:pPr>
-    </w:p>
-    <w:p>
-      <w:pPr>
-        <w:jc w:val="center"/>
-      </w:pPr>
+        <w:spacing w:line="360" w:lineRule="auto"/>
+        <w:jc w:val="both"/>
+      </w:pPr>
+      <w:r>
+        <w:t xml:space="preserve">Use </w:t>
+      </w:r>
+      <w:proofErr w:type="spellStart"/>
+      <w:r>
+        <w:t>Case</w:t>
+      </w:r>
+      <w:proofErr w:type="spellEnd"/>
+      <w:r>
+        <w:t xml:space="preserve"> dijagram prikazuje kako sustav funkcionira sa svim sudionicima aplikacije : Klijent i Administrator.</w:t>
+      </w:r>
+    </w:p>
+    <w:p>
+      <w:pPr>
+        <w:spacing w:line="360" w:lineRule="auto"/>
+        <w:jc w:val="both"/>
+      </w:pPr>
+      <w:r>
+        <w:t>Administrator koristi sustav putem sljedećih funkcionalnosti:</w:t>
+      </w:r>
+    </w:p>
+    <w:p>
+      <w:pPr>
+        <w:pStyle w:val="Odlomakpopisa"/>
+        <w:numPr>
+          <w:ilvl w:val="0"/>
+          <w:numId w:val="11"/>
+        </w:numPr>
+        <w:spacing w:line="360" w:lineRule="auto"/>
+        <w:jc w:val="both"/>
+      </w:pPr>
+      <w:r>
+        <w:lastRenderedPageBreak/>
+        <w:t xml:space="preserve">Prijava u sustav- ovaj dio je ključan kako bi se sve ostale funkcionalnosti mogle odvijati nesmetano, administrator se mora prijaviti u sustav i dostaviti sve potrebne podatke aplikaciji. Podaci prolaze kroz određene provjere autorizacije i </w:t>
+      </w:r>
+      <w:proofErr w:type="spellStart"/>
+      <w:r>
+        <w:t>autentikacije</w:t>
+      </w:r>
+      <w:proofErr w:type="spellEnd"/>
+      <w:r>
+        <w:t xml:space="preserve">. </w:t>
+      </w:r>
+    </w:p>
+    <w:p>
+      <w:pPr>
+        <w:pStyle w:val="Odlomakpopisa"/>
+        <w:numPr>
+          <w:ilvl w:val="0"/>
+          <w:numId w:val="11"/>
+        </w:numPr>
+        <w:spacing w:line="360" w:lineRule="auto"/>
+        <w:jc w:val="both"/>
+      </w:pPr>
+      <w:r>
+        <w:t xml:space="preserve">Unos vozila- administrator ima mogućnost unijeti u </w:t>
+      </w:r>
+      <w:proofErr w:type="spellStart"/>
+      <w:r>
+        <w:t>statav</w:t>
+      </w:r>
+      <w:proofErr w:type="spellEnd"/>
+      <w:r>
+        <w:t xml:space="preserve"> nova vozila ili izmijeniti stanje vozila koja su već </w:t>
+      </w:r>
+      <w:proofErr w:type="spellStart"/>
+      <w:r>
+        <w:t>unešena</w:t>
+      </w:r>
+      <w:proofErr w:type="spellEnd"/>
+      <w:r>
+        <w:t xml:space="preserve"> u sustav.</w:t>
+      </w:r>
+    </w:p>
+    <w:p>
+      <w:pPr>
+        <w:pStyle w:val="Odlomakpopisa"/>
+        <w:numPr>
+          <w:ilvl w:val="0"/>
+          <w:numId w:val="11"/>
+        </w:numPr>
+        <w:spacing w:line="360" w:lineRule="auto"/>
+        <w:jc w:val="both"/>
+      </w:pPr>
+      <w:r>
+        <w:t xml:space="preserve">Pregled vozila- administrator može pregledati sva vozila koja su unesena u sustav. </w:t>
+      </w:r>
+    </w:p>
+    <w:p>
+      <w:pPr>
+        <w:pStyle w:val="Odlomakpopisa"/>
+        <w:numPr>
+          <w:ilvl w:val="0"/>
+          <w:numId w:val="11"/>
+        </w:numPr>
+        <w:spacing w:line="360" w:lineRule="auto"/>
+        <w:jc w:val="both"/>
+      </w:pPr>
+      <w:r>
+        <w:t>Pregled upita- administrator može pregledati sve upite koje je Klijent poslao sustavu</w:t>
+      </w:r>
+    </w:p>
+    <w:p>
+      <w:pPr>
+        <w:pStyle w:val="Odlomakpopisa"/>
+        <w:numPr>
+          <w:ilvl w:val="0"/>
+          <w:numId w:val="11"/>
+        </w:numPr>
+        <w:spacing w:line="360" w:lineRule="auto"/>
+        <w:jc w:val="both"/>
+      </w:pPr>
+      <w:r>
+        <w:t>Rezerviranje probne vožnje- administrator ima mogućnost u sustavu bukirati vozilo i rezervirati klijentu probnu vožnju.</w:t>
+      </w:r>
+    </w:p>
+    <w:p>
+      <w:pPr>
+        <w:pStyle w:val="Odlomakpopisa"/>
+        <w:numPr>
+          <w:ilvl w:val="0"/>
+          <w:numId w:val="11"/>
+        </w:numPr>
+        <w:spacing w:line="360" w:lineRule="auto"/>
+        <w:jc w:val="both"/>
+      </w:pPr>
+      <w:r>
+        <w:t>Pregled probnih vožnji- administrator ima mogućnost svih unesenih probnih vožnji</w:t>
+      </w:r>
+    </w:p>
+    <w:p>
+      <w:pPr>
+        <w:pStyle w:val="Odlomakpopisa"/>
+        <w:numPr>
+          <w:ilvl w:val="0"/>
+          <w:numId w:val="11"/>
+        </w:numPr>
+        <w:spacing w:line="360" w:lineRule="auto"/>
+        <w:jc w:val="both"/>
+      </w:pPr>
+      <w:r>
+        <w:t xml:space="preserve">Kreiranje ugovora- također ima mogućnost kreirati novi ugovor, također pri kreiranju novog ugovora podaci prolaze kroz provjeru podataka. </w:t>
+      </w:r>
+    </w:p>
+    <w:p>
+      <w:pPr>
+        <w:pStyle w:val="Odlomakpopisa"/>
+        <w:numPr>
+          <w:ilvl w:val="0"/>
+          <w:numId w:val="11"/>
+        </w:numPr>
+        <w:spacing w:line="360" w:lineRule="auto"/>
+        <w:jc w:val="both"/>
+      </w:pPr>
+      <w:r>
+        <w:t>Pregled ugovora- administrator može pregledati sve ugovore koji su kreirani u aplikaciji</w:t>
+      </w:r>
+    </w:p>
+    <w:p>
+      <w:pPr>
+        <w:spacing w:line="360" w:lineRule="auto"/>
+        <w:jc w:val="both"/>
+      </w:pPr>
+    </w:p>
+    <w:p>
+      <w:pPr>
+        <w:spacing w:line="360" w:lineRule="auto"/>
+        <w:jc w:val="both"/>
+      </w:pPr>
+    </w:p>
+    <w:p>
+      <w:pPr>
+        <w:spacing w:line="360" w:lineRule="auto"/>
+        <w:jc w:val="both"/>
+      </w:pPr>
+      <w:r>
+        <w:t>Klijent koristi sustav za:</w:t>
+      </w:r>
+    </w:p>
+    <w:p>
+      <w:pPr>
+        <w:pStyle w:val="Odlomakpopisa"/>
+        <w:numPr>
+          <w:ilvl w:val="0"/>
+          <w:numId w:val="12"/>
+        </w:numPr>
+        <w:spacing w:line="360" w:lineRule="auto"/>
+        <w:jc w:val="both"/>
+      </w:pPr>
+      <w:r>
+        <w:t>Pregled vozila- ima mogućnost pregledati sva vozila koja su unesena u sustav od strane administratora.</w:t>
+      </w:r>
+    </w:p>
+    <w:p>
+      <w:pPr>
+        <w:pStyle w:val="Odlomakpopisa"/>
+        <w:numPr>
+          <w:ilvl w:val="0"/>
+          <w:numId w:val="12"/>
+        </w:numPr>
+        <w:spacing w:line="360" w:lineRule="auto"/>
+        <w:jc w:val="both"/>
+      </w:pPr>
+      <w:r>
+        <w:t>Slanje upita- klijent ima mogućnost poslati sustavu upit o čemu god želi.</w:t>
+      </w:r>
     </w:p>
     <w:p>
       <w:pPr>
@@ -10367,6 +10569,12 @@
       </w:r>
     </w:p>
     <w:p/>
+    <w:p/>
+    <w:p>
+      <w:r>
+        <w:t xml:space="preserve">Dijagram aktivnosti za unos ugovora: </w:t>
+      </w:r>
+    </w:p>
     <w:p>
       <w:pPr>
         <w:jc w:val="center"/>
@@ -10417,12 +10625,36 @@
           </wp:inline>
         </w:drawing>
       </w:r>
-      <w:r>
-        <w:tab/>
-      </w:r>
-      <w:r>
-        <w:tab/>
-      </w:r>
+    </w:p>
+    <w:p/>
+    <w:p>
+      <w:r>
+        <w:t>Administrator se prijavljuje u sustav, te unosi podatke u sustav za izradu novog ugovora. Sustav traži klijenta za potvrdu unosa. Administrator klikom na potvrdu izrađuje novi ugovor.</w:t>
+      </w:r>
+    </w:p>
+    <w:p/>
+    <w:p/>
+    <w:p/>
+    <w:p/>
+    <w:p/>
+    <w:p/>
+    <w:p/>
+    <w:p/>
+    <w:p/>
+    <w:p/>
+    <w:p/>
+    <w:p/>
+    <w:p/>
+    <w:p/>
+    <w:p>
+      <w:r>
+        <w:t xml:space="preserve">Dijagram aktivnosti za unos upita: </w:t>
+      </w:r>
+    </w:p>
+    <w:p>
+      <w:pPr>
+        <w:jc w:val="center"/>
+      </w:pPr>
       <w:r>
         <w:rPr>
           <w:noProof/>
@@ -10469,12 +10701,25 @@
           </wp:inline>
         </w:drawing>
       </w:r>
-      <w:r>
-        <w:tab/>
-      </w:r>
-      <w:r>
-        <w:tab/>
-      </w:r>
+    </w:p>
+    <w:p/>
+    <w:p>
+      <w:r>
+        <w:t xml:space="preserve">Klijent pregledava ponude autosalona koje su u sustavu, zatim unosi podatke za upit i sustav ga traži da potvrdi unos za slanje upita. Pri potvrđivanju unosa, klijent šalje upit sustavu. </w:t>
+      </w:r>
+    </w:p>
+    <w:p/>
+    <w:p/>
+    <w:p>
+      <w:r>
+        <w:t>Dijagram aktivnosti za unos vozila u sustav od strane administratora.</w:t>
+      </w:r>
+    </w:p>
+    <w:p/>
+    <w:p>
+      <w:pPr>
+        <w:jc w:val="center"/>
+      </w:pPr>
       <w:r>
         <w:rPr>
           <w:noProof/>
@@ -10524,6 +10769,27 @@
     </w:p>
     <w:p>
       <w:pPr>
+        <w:widowControl/>
+        <w:suppressAutoHyphens w:val="0"/>
+        <w:spacing w:after="200" w:line="276" w:lineRule="auto"/>
+      </w:pPr>
+      <w:r>
+        <w:br w:type="page"/>
+      </w:r>
+    </w:p>
+    <w:p>
+      <w:pPr>
+        <w:widowControl/>
+        <w:suppressAutoHyphens w:val="0"/>
+        <w:spacing w:after="200" w:line="276" w:lineRule="auto"/>
+      </w:pPr>
+      <w:r>
+        <w:lastRenderedPageBreak/>
+        <w:t xml:space="preserve">Administrator u sustav unosi nova vozila, prilikom unosa podataka u sustav, sustav ga traži potvrdu unosa. Kada se podaci potvrde, nova vozila se spreme u sustav. </w:t>
+      </w:r>
+    </w:p>
+    <w:p>
+      <w:pPr>
         <w:jc w:val="center"/>
       </w:pPr>
     </w:p>
@@ -10534,10 +10800,14 @@
     </w:p>
     <w:p>
       <w:pPr>
+        <w:jc w:val="center"/>
+      </w:pPr>
+    </w:p>
+    <w:p>
+      <w:pPr>
         <w:pStyle w:val="Naslov1"/>
       </w:pPr>
       <w:r>
-        <w:lastRenderedPageBreak/>
         <w:t xml:space="preserve"> </w:t>
       </w:r>
       <w:bookmarkStart w:id="9" w:name="_Toc70424689"/>
@@ -10825,6 +11095,92 @@
 <file path=word/numbering.xml><?xml version="1.0" encoding="utf-8"?>
 <w:numbering xmlns:wpc="http://schemas.microsoft.com/office/word/2010/wordprocessingCanvas" xmlns:cx="http://schemas.microsoft.com/office/drawing/2014/chartex" xmlns:cx1="http://schemas.microsoft.com/office/drawing/2015/9/8/chartex" xmlns:cx2="http://schemas.microsoft.com/office/drawing/2015/10/21/chartex" xmlns:cx3="http://schemas.microsoft.com/office/drawing/2016/5/9/chartex" xmlns:cx4="http://schemas.microsoft.com/office/drawing/2016/5/10/chartex" xmlns:cx5="http://schemas.microsoft.com/office/drawing/2016/5/11/chartex" xmlns:cx6="http://schemas.microsoft.com/office/drawing/2016/5/12/chartex" xmlns:cx7="http://schemas.microsoft.com/office/drawing/2016/5/13/chartex" xmlns:cx8="http://schemas.microsoft.com/office/drawing/2016/5/14/chartex" xmlns:mc="http://schemas.openxmlformats.org/markup-compatibility/2006" xmlns:aink="http://schemas.microsoft.com/office/drawing/2016/ink" xmlns:am3d="http://schemas.microsoft.com/office/drawing/2017/model3d" xmlns:o="urn:schemas-microsoft-com:office:office" xmlns:r="http://schemas.openxmlformats.org/officeDocument/2006/relationships" xmlns:m="http://schemas.openxmlformats.org/officeDocument/2006/math" xmlns:v="urn:schemas-microsoft-com:vml" xmlns:wp14="http://schemas.microsoft.com/office/word/2010/wordprocessingDrawing" xmlns:wp="http://schemas.openxmlformats.org/drawingml/2006/wordprocessingDrawing" xmlns:w10="urn:schemas-microsoft-com:office:word" xmlns:w="http://schemas.openxmlformats.org/wordprocessingml/2006/main" xmlns:w14="http://schemas.microsoft.com/office/word/2010/wordml" xmlns:w15="http://schemas.microsoft.com/office/word/2012/wordml" xmlns:w16cex="http://schemas.microsoft.com/office/word/2018/wordml/cex" xmlns:w16cid="http://schemas.microsoft.com/office/word/2016/wordml/cid" xmlns:w16="http://schemas.microsoft.com/office/word/2018/wordml" xmlns:w16sdtdh="http://schemas.microsoft.com/office/word/2020/wordml/sdtdatahash" xmlns:w16se="http://schemas.microsoft.com/office/word/2015/wordml/symex" xmlns:wpg="http://schemas.microsoft.com/office/word/2010/wordprocessingGroup" xmlns:wpi="http://schemas.microsoft.com/office/word/2010/wordprocessingInk" xmlns:wne="http://schemas.microsoft.com/office/word/2006/wordml" xmlns:wps="http://schemas.microsoft.com/office/word/2010/wordprocessingShape" mc:Ignorable="w14 w15 w16se w16cid w16 w16cex w16sdtdh wp14">
   <w:abstractNum w:abstractNumId="0" w15:restartNumberingAfterBreak="0">
+    <w:nsid w:val="06E06307"/>
+    <w:multiLevelType w:val="hybridMultilevel"/>
+    <w:tmpl w:val="B2F01FF6"/>
+    <w:lvl w:ilvl="0" w:tplc="0409000F">
+      <w:start w:val="1"/>
+      <w:numFmt w:val="decimal"/>
+      <w:lvlText w:val="%1."/>
+      <w:lvlJc w:val="left"/>
+      <w:pPr>
+        <w:ind w:left="720" w:hanging="360"/>
+      </w:pPr>
+    </w:lvl>
+    <w:lvl w:ilvl="1" w:tplc="04090019" w:tentative="1">
+      <w:start w:val="1"/>
+      <w:numFmt w:val="lowerLetter"/>
+      <w:lvlText w:val="%2."/>
+      <w:lvlJc w:val="left"/>
+      <w:pPr>
+        <w:ind w:left="1440" w:hanging="360"/>
+      </w:pPr>
+    </w:lvl>
+    <w:lvl w:ilvl="2" w:tplc="0409001B" w:tentative="1">
+      <w:start w:val="1"/>
+      <w:numFmt w:val="lowerRoman"/>
+      <w:lvlText w:val="%3."/>
+      <w:lvlJc w:val="right"/>
+      <w:pPr>
+        <w:ind w:left="2160" w:hanging="180"/>
+      </w:pPr>
+    </w:lvl>
+    <w:lvl w:ilvl="3" w:tplc="0409000F" w:tentative="1">
+      <w:start w:val="1"/>
+      <w:numFmt w:val="decimal"/>
+      <w:lvlText w:val="%4."/>
+      <w:lvlJc w:val="left"/>
+      <w:pPr>
+        <w:ind w:left="2880" w:hanging="360"/>
+      </w:pPr>
+    </w:lvl>
+    <w:lvl w:ilvl="4" w:tplc="04090019" w:tentative="1">
+      <w:start w:val="1"/>
+      <w:numFmt w:val="lowerLetter"/>
+      <w:lvlText w:val="%5."/>
+      <w:lvlJc w:val="left"/>
+      <w:pPr>
+        <w:ind w:left="3600" w:hanging="360"/>
+      </w:pPr>
+    </w:lvl>
+    <w:lvl w:ilvl="5" w:tplc="0409001B" w:tentative="1">
+      <w:start w:val="1"/>
+      <w:numFmt w:val="lowerRoman"/>
+      <w:lvlText w:val="%6."/>
+      <w:lvlJc w:val="right"/>
+      <w:pPr>
+        <w:ind w:left="4320" w:hanging="180"/>
+      </w:pPr>
+    </w:lvl>
+    <w:lvl w:ilvl="6" w:tplc="0409000F" w:tentative="1">
+      <w:start w:val="1"/>
+      <w:numFmt w:val="decimal"/>
+      <w:lvlText w:val="%7."/>
+      <w:lvlJc w:val="left"/>
+      <w:pPr>
+        <w:ind w:left="5040" w:hanging="360"/>
+      </w:pPr>
+    </w:lvl>
+    <w:lvl w:ilvl="7" w:tplc="04090019" w:tentative="1">
+      <w:start w:val="1"/>
+      <w:numFmt w:val="lowerLetter"/>
+      <w:lvlText w:val="%8."/>
+      <w:lvlJc w:val="left"/>
+      <w:pPr>
+        <w:ind w:left="5760" w:hanging="360"/>
+      </w:pPr>
+    </w:lvl>
+    <w:lvl w:ilvl="8" w:tplc="0409001B" w:tentative="1">
+      <w:start w:val="1"/>
+      <w:numFmt w:val="lowerRoman"/>
+      <w:lvlText w:val="%9."/>
+      <w:lvlJc w:val="right"/>
+      <w:pPr>
+        <w:ind w:left="6480" w:hanging="180"/>
+      </w:pPr>
+    </w:lvl>
+  </w:abstractNum>
+  <w:abstractNum w:abstractNumId="1" w15:restartNumberingAfterBreak="0">
     <w:nsid w:val="077B1A42"/>
     <w:multiLevelType w:val="multilevel"/>
     <w:tmpl w:val="0409001F"/>
@@ -10910,7 +11266,7 @@
       </w:pPr>
     </w:lvl>
   </w:abstractNum>
-  <w:abstractNum w:abstractNumId="1" w15:restartNumberingAfterBreak="0">
+  <w:abstractNum w:abstractNumId="2" w15:restartNumberingAfterBreak="0">
     <w:nsid w:val="2634591D"/>
     <w:multiLevelType w:val="multilevel"/>
     <w:tmpl w:val="0409001F"/>
@@ -11005,7 +11361,7 @@
       </w:pPr>
     </w:lvl>
   </w:abstractNum>
-  <w:abstractNum w:abstractNumId="2" w15:restartNumberingAfterBreak="0">
+  <w:abstractNum w:abstractNumId="3" w15:restartNumberingAfterBreak="0">
     <w:nsid w:val="26F00468"/>
     <w:multiLevelType w:val="multilevel"/>
     <w:tmpl w:val="0409001F"/>
@@ -11091,7 +11447,7 @@
       </w:pPr>
     </w:lvl>
   </w:abstractNum>
-  <w:abstractNum w:abstractNumId="3" w15:restartNumberingAfterBreak="0">
+  <w:abstractNum w:abstractNumId="4" w15:restartNumberingAfterBreak="0">
     <w:nsid w:val="2C2847E6"/>
     <w:multiLevelType w:val="multilevel"/>
     <w:tmpl w:val="78D6259E"/>
@@ -11204,7 +11560,7 @@
       </w:rPr>
     </w:lvl>
   </w:abstractNum>
-  <w:abstractNum w:abstractNumId="4" w15:restartNumberingAfterBreak="0">
+  <w:abstractNum w:abstractNumId="5" w15:restartNumberingAfterBreak="0">
     <w:nsid w:val="2F93503B"/>
     <w:multiLevelType w:val="multilevel"/>
     <w:tmpl w:val="70307324"/>
@@ -11291,7 +11647,7 @@
       </w:pPr>
     </w:lvl>
   </w:abstractNum>
-  <w:abstractNum w:abstractNumId="5" w15:restartNumberingAfterBreak="0">
+  <w:abstractNum w:abstractNumId="6" w15:restartNumberingAfterBreak="0">
     <w:nsid w:val="33C247D2"/>
     <w:multiLevelType w:val="hybridMultilevel"/>
     <w:tmpl w:val="62EA171E"/>
@@ -11403,7 +11759,7 @@
       </w:rPr>
     </w:lvl>
   </w:abstractNum>
-  <w:abstractNum w:abstractNumId="6" w15:restartNumberingAfterBreak="0">
+  <w:abstractNum w:abstractNumId="7" w15:restartNumberingAfterBreak="0">
     <w:nsid w:val="411D2D1E"/>
     <w:multiLevelType w:val="hybridMultilevel"/>
     <w:tmpl w:val="6FBA9D52"/>
@@ -11515,7 +11871,7 @@
       </w:rPr>
     </w:lvl>
   </w:abstractNum>
-  <w:abstractNum w:abstractNumId="7" w15:restartNumberingAfterBreak="0">
+  <w:abstractNum w:abstractNumId="8" w15:restartNumberingAfterBreak="0">
     <w:nsid w:val="50CA09D5"/>
     <w:multiLevelType w:val="multilevel"/>
     <w:tmpl w:val="9D42603E"/>
@@ -11655,26 +12011,112 @@
       </w:rPr>
     </w:lvl>
   </w:abstractNum>
+  <w:abstractNum w:abstractNumId="9" w15:restartNumberingAfterBreak="0">
+    <w:nsid w:val="5F2008DE"/>
+    <w:multiLevelType w:val="hybridMultilevel"/>
+    <w:tmpl w:val="99F24306"/>
+    <w:lvl w:ilvl="0" w:tplc="0409000F">
+      <w:start w:val="1"/>
+      <w:numFmt w:val="decimal"/>
+      <w:lvlText w:val="%1."/>
+      <w:lvlJc w:val="left"/>
+      <w:pPr>
+        <w:ind w:left="720" w:hanging="360"/>
+      </w:pPr>
+    </w:lvl>
+    <w:lvl w:ilvl="1" w:tplc="04090019" w:tentative="1">
+      <w:start w:val="1"/>
+      <w:numFmt w:val="lowerLetter"/>
+      <w:lvlText w:val="%2."/>
+      <w:lvlJc w:val="left"/>
+      <w:pPr>
+        <w:ind w:left="1440" w:hanging="360"/>
+      </w:pPr>
+    </w:lvl>
+    <w:lvl w:ilvl="2" w:tplc="0409001B" w:tentative="1">
+      <w:start w:val="1"/>
+      <w:numFmt w:val="lowerRoman"/>
+      <w:lvlText w:val="%3."/>
+      <w:lvlJc w:val="right"/>
+      <w:pPr>
+        <w:ind w:left="2160" w:hanging="180"/>
+      </w:pPr>
+    </w:lvl>
+    <w:lvl w:ilvl="3" w:tplc="0409000F" w:tentative="1">
+      <w:start w:val="1"/>
+      <w:numFmt w:val="decimal"/>
+      <w:lvlText w:val="%4."/>
+      <w:lvlJc w:val="left"/>
+      <w:pPr>
+        <w:ind w:left="2880" w:hanging="360"/>
+      </w:pPr>
+    </w:lvl>
+    <w:lvl w:ilvl="4" w:tplc="04090019" w:tentative="1">
+      <w:start w:val="1"/>
+      <w:numFmt w:val="lowerLetter"/>
+      <w:lvlText w:val="%5."/>
+      <w:lvlJc w:val="left"/>
+      <w:pPr>
+        <w:ind w:left="3600" w:hanging="360"/>
+      </w:pPr>
+    </w:lvl>
+    <w:lvl w:ilvl="5" w:tplc="0409001B" w:tentative="1">
+      <w:start w:val="1"/>
+      <w:numFmt w:val="lowerRoman"/>
+      <w:lvlText w:val="%6."/>
+      <w:lvlJc w:val="right"/>
+      <w:pPr>
+        <w:ind w:left="4320" w:hanging="180"/>
+      </w:pPr>
+    </w:lvl>
+    <w:lvl w:ilvl="6" w:tplc="0409000F" w:tentative="1">
+      <w:start w:val="1"/>
+      <w:numFmt w:val="decimal"/>
+      <w:lvlText w:val="%7."/>
+      <w:lvlJc w:val="left"/>
+      <w:pPr>
+        <w:ind w:left="5040" w:hanging="360"/>
+      </w:pPr>
+    </w:lvl>
+    <w:lvl w:ilvl="7" w:tplc="04090019" w:tentative="1">
+      <w:start w:val="1"/>
+      <w:numFmt w:val="lowerLetter"/>
+      <w:lvlText w:val="%8."/>
+      <w:lvlJc w:val="left"/>
+      <w:pPr>
+        <w:ind w:left="5760" w:hanging="360"/>
+      </w:pPr>
+    </w:lvl>
+    <w:lvl w:ilvl="8" w:tplc="0409001B" w:tentative="1">
+      <w:start w:val="1"/>
+      <w:numFmt w:val="lowerRoman"/>
+      <w:lvlText w:val="%9."/>
+      <w:lvlJc w:val="right"/>
+      <w:pPr>
+        <w:ind w:left="6480" w:hanging="180"/>
+      </w:pPr>
+    </w:lvl>
+  </w:abstractNum>
   <w:num w:numId="1">
-    <w:abstractNumId w:val="0"/>
+    <w:abstractNumId w:val="1"/>
   </w:num>
   <w:num w:numId="2">
-    <w:abstractNumId w:val="1"/>
+    <w:abstractNumId w:val="2"/>
   </w:num>
   <w:num w:numId="3">
-    <w:abstractNumId w:val="2"/>
+    <w:abstractNumId w:val="3"/>
   </w:num>
   <w:num w:numId="4">
-    <w:abstractNumId w:val="0"/>
+    <w:abstractNumId w:val="1"/>
     <w:lvlOverride w:ilvl="0">
       <w:startOverride w:val="1"/>
     </w:lvlOverride>
   </w:num>
   <w:num w:numId="5">
-    <w:abstractNumId w:val="3"/>
+    <w:abstractNumId w:val="4"/>
   </w:num>
   <w:num w:numId="6">
-    <w:abstractNumId w:val="3"/>
+    <w:abstractNumId w:val="4"/>
     <w:lvlOverride w:ilvl="0">
       <w:startOverride w:val="1"/>
     </w:lvlOverride>
@@ -11704,16 +12146,22 @@
     </w:lvlOverride>
   </w:num>
   <w:num w:numId="7">
-    <w:abstractNumId w:val="4"/>
+    <w:abstractNumId w:val="5"/>
   </w:num>
   <w:num w:numId="8">
+    <w:abstractNumId w:val="8"/>
+  </w:num>
+  <w:num w:numId="9">
     <w:abstractNumId w:val="7"/>
   </w:num>
-  <w:num w:numId="9">
+  <w:num w:numId="10">
     <w:abstractNumId w:val="6"/>
   </w:num>
-  <w:num w:numId="10">
-    <w:abstractNumId w:val="5"/>
+  <w:num w:numId="11">
+    <w:abstractNumId w:val="9"/>
+  </w:num>
+  <w:num w:numId="12">
+    <w:abstractNumId w:val="0"/>
   </w:num>
 </w:numbering>
 </file>

</xml_diff>